<commit_message>
Updated test documentation updated
</commit_message>
<xml_diff>
--- a/Testing Private.docx
+++ b/Testing Private.docx
@@ -7,50 +7,22 @@
         <w:t>Personal notes</w:t>
       </w:r>
     </w:p>
-    <w:p/>
-    <w:p>
-      <w:r>
-        <w:t xml:space="preserve">Battery voltage </w:t>
-      </w:r>
-      <w:proofErr w:type="spellStart"/>
-      <w:r>
-        <w:t>adc</w:t>
-      </w:r>
-      <w:proofErr w:type="spellEnd"/>
-      <w:r>
-        <w:t xml:space="preserve"> does not seem to be dropping as the battery voltage drops.</w:t>
-      </w:r>
-    </w:p>
-    <w:p/>
-    <w:p>
-      <w:r>
-        <w:t xml:space="preserve">Potential issue is that RS4485 requests the string before the </w:t>
-      </w:r>
-      <w:proofErr w:type="spellStart"/>
-      <w:r>
-        <w:t>adc</w:t>
-      </w:r>
-      <w:proofErr w:type="spellEnd"/>
-      <w:r>
-        <w:t xml:space="preserve"> has been converted into mV</w:t>
-      </w:r>
-      <w:r>
-        <w:t>!!!</w:t>
-      </w:r>
-    </w:p>
-    <w:p>
-      <w:r>
-        <w:t>Will run a test to confirm whether it is the timing or not</w:t>
-      </w:r>
-    </w:p>
-    <w:p/>
-    <w:p/>
     <w:p>
       <w:r>
         <w:t>Information, it takes just over 18 seconds from power on to the 0x07 RS485 command being sent.</w:t>
       </w:r>
     </w:p>
     <w:p/>
+    <w:p>
+      <w:r>
+        <w:t>Change the code and the order that each sense circuit is read.</w:t>
+      </w:r>
+    </w:p>
+    <w:p>
+      <w:r>
+        <w:t>Use all the same length wires to each sense circuit.</w:t>
+      </w:r>
+    </w:p>
     <w:sectPr>
       <w:pgSz w:w="11906" w:h="16838"/>
       <w:pgMar w:top="1440" w:right="1440" w:bottom="1440" w:left="1440" w:header="708" w:footer="708" w:gutter="0"/>

</xml_diff>